<commit_message>
Updated and added new documentations sets
</commit_message>
<xml_diff>
--- a/Documentation/CatalogueLookup/SalesDecisionSupportV1.docx
+++ b/Documentation/CatalogueLookup/SalesDecisionSupportV1.docx
@@ -3039,8 +3039,6 @@
       <w:r>
         <w:t>gearbox?’ and we do not stock gearboxes.</w:t>
       </w:r>
-      <w:bookmarkStart w:id="2" w:name="_GoBack"/>
-      <w:bookmarkEnd w:id="2"/>
     </w:p>
     <w:p>
       <w:pPr>
@@ -3050,11 +3048,11 @@
           <w:numId w:val="16"/>
         </w:numPr>
       </w:pPr>
-      <w:bookmarkStart w:id="3" w:name="_Toc525035761"/>
+      <w:bookmarkStart w:id="2" w:name="_Toc525035761"/>
       <w:r>
         <w:t>Audience</w:t>
       </w:r>
-      <w:bookmarkEnd w:id="3"/>
+      <w:bookmarkEnd w:id="2"/>
     </w:p>
     <w:p/>
     <w:p>
@@ -3126,12 +3124,12 @@
           <w:numId w:val="16"/>
         </w:numPr>
       </w:pPr>
-      <w:bookmarkStart w:id="4" w:name="_Toc525035762"/>
+      <w:bookmarkStart w:id="3" w:name="_Toc525035762"/>
       <w:r>
         <w:lastRenderedPageBreak/>
         <w:t>Objectives</w:t>
       </w:r>
-      <w:bookmarkEnd w:id="4"/>
+      <w:bookmarkEnd w:id="3"/>
     </w:p>
     <w:p/>
     <w:p>
@@ -3195,11 +3193,11 @@
           <w:numId w:val="16"/>
         </w:numPr>
       </w:pPr>
-      <w:bookmarkStart w:id="5" w:name="_Toc525035763"/>
+      <w:bookmarkStart w:id="4" w:name="_Toc525035763"/>
       <w:r>
         <w:t>Business Flow</w:t>
       </w:r>
-      <w:bookmarkEnd w:id="5"/>
+      <w:bookmarkEnd w:id="4"/>
     </w:p>
     <w:p/>
     <w:p>
@@ -3294,11 +3292,11 @@
           <w:numId w:val="16"/>
         </w:numPr>
       </w:pPr>
-      <w:bookmarkStart w:id="6" w:name="_Toc525035764"/>
+      <w:bookmarkStart w:id="5" w:name="_Toc525035764"/>
       <w:r>
         <w:t>Detail description of functionality</w:t>
       </w:r>
-      <w:bookmarkEnd w:id="6"/>
+      <w:bookmarkEnd w:id="5"/>
     </w:p>
     <w:p/>
     <w:p>
@@ -3553,11 +3551,11 @@
           <w:numId w:val="16"/>
         </w:numPr>
       </w:pPr>
-      <w:bookmarkStart w:id="7" w:name="_Toc525035765"/>
+      <w:bookmarkStart w:id="6" w:name="_Toc525035765"/>
       <w:r>
         <w:t>Dependencies</w:t>
       </w:r>
-      <w:bookmarkEnd w:id="7"/>
+      <w:bookmarkEnd w:id="6"/>
     </w:p>
     <w:p/>
     <w:tbl>
@@ -3823,11 +3821,11 @@
           <w:numId w:val="16"/>
         </w:numPr>
       </w:pPr>
-      <w:bookmarkStart w:id="8" w:name="_Toc525035766"/>
+      <w:bookmarkStart w:id="7" w:name="_Toc525035766"/>
       <w:r>
         <w:t>Design philosophy</w:t>
       </w:r>
-      <w:bookmarkEnd w:id="8"/>
+      <w:bookmarkEnd w:id="7"/>
     </w:p>
     <w:p/>
     <w:p>
@@ -3918,11 +3916,11 @@
           <w:numId w:val="16"/>
         </w:numPr>
       </w:pPr>
-      <w:bookmarkStart w:id="9" w:name="_Toc525030621"/>
+      <w:bookmarkStart w:id="8" w:name="_Toc525030621"/>
       <w:r>
         <w:t xml:space="preserve">Database design </w:t>
       </w:r>
-      <w:bookmarkEnd w:id="9"/>
+      <w:bookmarkEnd w:id="8"/>
       <w:r>
         <w:t>philosophy</w:t>
       </w:r>
@@ -4293,12 +4291,12 @@
           <w:numId w:val="16"/>
         </w:numPr>
       </w:pPr>
-      <w:bookmarkStart w:id="10" w:name="_Toc525035768"/>
+      <w:bookmarkStart w:id="9" w:name="_Toc525035768"/>
       <w:r>
         <w:lastRenderedPageBreak/>
         <w:t>The advanced searching approaches</w:t>
       </w:r>
-      <w:bookmarkEnd w:id="10"/>
+      <w:bookmarkEnd w:id="9"/>
     </w:p>
     <w:p/>
     <w:p>
@@ -4685,11 +4683,11 @@
           <w:numId w:val="16"/>
         </w:numPr>
       </w:pPr>
-      <w:bookmarkStart w:id="11" w:name="_Toc525035769"/>
+      <w:bookmarkStart w:id="10" w:name="_Toc525035769"/>
       <w:r>
         <w:t>Catalogue lookup to sales-order</w:t>
       </w:r>
-      <w:bookmarkEnd w:id="11"/>
+      <w:bookmarkEnd w:id="10"/>
     </w:p>
     <w:p/>
     <w:p>
@@ -5204,12 +5202,12 @@
           <w:numId w:val="16"/>
         </w:numPr>
       </w:pPr>
-      <w:bookmarkStart w:id="12" w:name="_Toc525035770"/>
+      <w:bookmarkStart w:id="11" w:name="_Toc525035770"/>
       <w:r>
         <w:lastRenderedPageBreak/>
         <w:t>Database entities and relationships</w:t>
       </w:r>
-      <w:bookmarkEnd w:id="12"/>
+      <w:bookmarkEnd w:id="11"/>
     </w:p>
     <w:p>
       <w:pPr>
@@ -5355,75 +5353,10 @@
     </w:p>
     <w:p>
       <w:pPr>
-        <w:pStyle w:val="ListParagraph"/>
-        <w:numPr>
-          <w:ilvl w:val="0"/>
-          <w:numId w:val="32"/>
-        </w:numPr>
         <w:jc w:val="both"/>
       </w:pPr>
-      <w:r>
-        <w:t>….</w:t>
-      </w:r>
-    </w:p>
-    <w:p>
-      <w:pPr>
-        <w:pStyle w:val="ListParagraph"/>
-        <w:numPr>
-          <w:ilvl w:val="0"/>
-          <w:numId w:val="32"/>
-        </w:numPr>
-        <w:jc w:val="both"/>
-      </w:pPr>
-      <w:r>
-        <w:t>….</w:t>
-      </w:r>
-    </w:p>
-    <w:p>
-      <w:pPr>
-        <w:pStyle w:val="ListParagraph"/>
-        <w:numPr>
-          <w:ilvl w:val="0"/>
-          <w:numId w:val="32"/>
-        </w:numPr>
-        <w:jc w:val="both"/>
-      </w:pPr>
-      <w:r>
-        <w:t>….</w:t>
-      </w:r>
-    </w:p>
-    <w:p>
-      <w:pPr>
-        <w:pStyle w:val="ListParagraph"/>
-        <w:numPr>
-          <w:ilvl w:val="0"/>
-          <w:numId w:val="32"/>
-        </w:numPr>
-        <w:jc w:val="both"/>
-      </w:pPr>
-      <w:r>
-        <w:t>…</w:t>
-      </w:r>
-    </w:p>
-    <w:p>
-      <w:pPr>
-        <w:pStyle w:val="ListParagraph"/>
-        <w:numPr>
-          <w:ilvl w:val="0"/>
-          <w:numId w:val="32"/>
-        </w:numPr>
-        <w:jc w:val="both"/>
-      </w:pPr>
-    </w:p>
-    <w:p>
-      <w:pPr>
-        <w:jc w:val="both"/>
-      </w:pPr>
-    </w:p>
-    <w:p>
-      <w:pPr>
-        <w:jc w:val="both"/>
-      </w:pPr>
+      <w:bookmarkStart w:id="12" w:name="_GoBack"/>
+      <w:bookmarkEnd w:id="12"/>
       <w:r>
         <w:t xml:space="preserve">The catalogue support system provides </w:t>
       </w:r>
@@ -10981,7 +10914,7 @@
 </file>
 
 <file path=customXml/itemProps2.xml><?xml version="1.0" encoding="utf-8"?>
-<ds:datastoreItem xmlns:ds="http://schemas.openxmlformats.org/officeDocument/2006/customXml" ds:itemID="{00E494C7-BEB1-4A89-95C6-28A9122B9D1A}">
+<ds:datastoreItem xmlns:ds="http://schemas.openxmlformats.org/officeDocument/2006/customXml" ds:itemID="{897A0988-2126-4523-843A-FD97E37D5693}">
   <ds:schemaRefs>
     <ds:schemaRef ds:uri="http://schemas.openxmlformats.org/officeDocument/2006/bibliography"/>
   </ds:schemaRefs>

</xml_diff>